<commit_message>
inservice process management updated
</commit_message>
<xml_diff>
--- a/sampath autocare.docx
+++ b/sampath autocare.docx
@@ -78,9 +78,11 @@
           <w:numId w:val="1"/>
         </w:numPr>
       </w:pPr>
+      <w:proofErr w:type="spellStart"/>
       <w:r>
         <w:t>dozor</w:t>
       </w:r>
+      <w:proofErr w:type="spellEnd"/>
     </w:p>
     <w:p>
       <w:pPr>
@@ -314,8 +316,13 @@
           <w:numId w:val="2"/>
         </w:numPr>
       </w:pPr>
-      <w:r>
-        <w:t>Tyre polish</w:t>
+      <w:proofErr w:type="spellStart"/>
+      <w:r>
+        <w:t>Tyre</w:t>
+      </w:r>
+      <w:proofErr w:type="spellEnd"/>
+      <w:r>
+        <w:t xml:space="preserve"> polish</w:t>
       </w:r>
     </w:p>
     <w:p>
@@ -328,7 +335,15 @@
     </w:p>
     <w:p>
       <w:r>
-        <w:t>Take photos infront of customer</w:t>
+        <w:t xml:space="preserve">Take photos </w:t>
+      </w:r>
+      <w:proofErr w:type="spellStart"/>
+      <w:r>
+        <w:t>infront</w:t>
+      </w:r>
+      <w:proofErr w:type="spellEnd"/>
+      <w:r>
+        <w:t xml:space="preserve"> of customer</w:t>
       </w:r>
     </w:p>
     <w:p>
@@ -358,9 +373,11 @@
       </w:r>
     </w:p>
     <w:p>
+      <w:proofErr w:type="spellStart"/>
       <w:r>
         <w:t>T.p</w:t>
       </w:r>
+      <w:proofErr w:type="spellEnd"/>
     </w:p>
     <w:p>
       <w:r>
@@ -434,7 +451,6 @@
       <w:pPr>
         <w:pStyle w:val="Heading1"/>
         <w:rPr>
-          <w:rFonts w:hint="cs"/>
           <w:cs/>
           <w:lang w:bidi="si-LK"/>
         </w:rPr>
@@ -494,6 +510,333 @@
         </w:drawing>
       </w:r>
     </w:p>
+    <w:p>
+      <w:pPr>
+        <w:rPr>
+          <w:rFonts w:ascii="Segoe UI" w:eastAsia="Times New Roman" w:hAnsi="Segoe UI" w:cs="Segoe UI"/>
+          <w:sz w:val="21"/>
+          <w:szCs w:val="21"/>
+        </w:rPr>
+      </w:pPr>
+      <w:r>
+        <w:br w:type="page"/>
+      </w:r>
+      <w:r>
+        <w:rPr>
+          <w:rFonts w:ascii="Segoe UI" w:eastAsia="Times New Roman" w:hAnsi="Segoe UI" w:cs="Segoe UI"/>
+          <w:sz w:val="21"/>
+          <w:szCs w:val="21"/>
+        </w:rPr>
+        <w:lastRenderedPageBreak/>
+        <w:t xml:space="preserve">customer - in </w:t>
+      </w:r>
+      <w:proofErr w:type="spellStart"/>
+      <w:r>
+        <w:rPr>
+          <w:rFonts w:ascii="Segoe UI" w:eastAsia="Times New Roman" w:hAnsi="Segoe UI" w:cs="Segoe UI"/>
+          <w:sz w:val="21"/>
+          <w:szCs w:val="21"/>
+        </w:rPr>
+        <w:t>officer,manager</w:t>
+      </w:r>
+      <w:proofErr w:type="spellEnd"/>
+      <w:r>
+        <w:rPr>
+          <w:rFonts w:ascii="Segoe UI" w:eastAsia="Times New Roman" w:hAnsi="Segoe UI" w:cs="Segoe UI"/>
+          <w:sz w:val="21"/>
+          <w:szCs w:val="21"/>
+        </w:rPr>
+        <w:br/>
+        <w:t>discount ratio -</w:t>
+      </w:r>
+      <w:proofErr w:type="spellStart"/>
+      <w:r>
+        <w:rPr>
+          <w:rFonts w:ascii="Segoe UI" w:eastAsia="Times New Roman" w:hAnsi="Segoe UI" w:cs="Segoe UI"/>
+          <w:sz w:val="21"/>
+          <w:szCs w:val="21"/>
+        </w:rPr>
+        <w:t>cashier,manager</w:t>
+      </w:r>
+      <w:proofErr w:type="spellEnd"/>
+      <w:r>
+        <w:rPr>
+          <w:rFonts w:ascii="Segoe UI" w:eastAsia="Times New Roman" w:hAnsi="Segoe UI" w:cs="Segoe UI"/>
+          <w:sz w:val="21"/>
+          <w:szCs w:val="21"/>
+        </w:rPr>
+        <w:br/>
+        <w:t xml:space="preserve">employee - </w:t>
+      </w:r>
+      <w:proofErr w:type="spellStart"/>
+      <w:r>
+        <w:rPr>
+          <w:rFonts w:ascii="Segoe UI" w:eastAsia="Times New Roman" w:hAnsi="Segoe UI" w:cs="Segoe UI"/>
+          <w:sz w:val="21"/>
+          <w:szCs w:val="21"/>
+        </w:rPr>
+        <w:t>admin,manager</w:t>
+      </w:r>
+      <w:proofErr w:type="spellEnd"/>
+      <w:r>
+        <w:rPr>
+          <w:rFonts w:ascii="Segoe UI" w:eastAsia="Times New Roman" w:hAnsi="Segoe UI" w:cs="Segoe UI"/>
+          <w:sz w:val="21"/>
+          <w:szCs w:val="21"/>
+        </w:rPr>
+        <w:br/>
+        <w:t xml:space="preserve">inspection - in </w:t>
+      </w:r>
+      <w:proofErr w:type="spellStart"/>
+      <w:r>
+        <w:rPr>
+          <w:rFonts w:ascii="Segoe UI" w:eastAsia="Times New Roman" w:hAnsi="Segoe UI" w:cs="Segoe UI"/>
+          <w:sz w:val="21"/>
+          <w:szCs w:val="21"/>
+        </w:rPr>
+        <w:t>officer,manager</w:t>
+      </w:r>
+      <w:proofErr w:type="spellEnd"/>
+      <w:r>
+        <w:rPr>
+          <w:rFonts w:ascii="Segoe UI" w:eastAsia="Times New Roman" w:hAnsi="Segoe UI" w:cs="Segoe UI"/>
+          <w:sz w:val="21"/>
+          <w:szCs w:val="21"/>
+        </w:rPr>
+        <w:br/>
+        <w:t xml:space="preserve">payment - </w:t>
+      </w:r>
+      <w:proofErr w:type="spellStart"/>
+      <w:r>
+        <w:rPr>
+          <w:rFonts w:ascii="Segoe UI" w:eastAsia="Times New Roman" w:hAnsi="Segoe UI" w:cs="Segoe UI"/>
+          <w:sz w:val="21"/>
+          <w:szCs w:val="21"/>
+        </w:rPr>
+        <w:t>cashier,manager</w:t>
+      </w:r>
+      <w:proofErr w:type="spellEnd"/>
+      <w:r>
+        <w:rPr>
+          <w:rFonts w:ascii="Segoe UI" w:eastAsia="Times New Roman" w:hAnsi="Segoe UI" w:cs="Segoe UI"/>
+          <w:sz w:val="21"/>
+          <w:szCs w:val="21"/>
+        </w:rPr>
+        <w:br/>
+        <w:t xml:space="preserve">report - </w:t>
+      </w:r>
+      <w:proofErr w:type="spellStart"/>
+      <w:r>
+        <w:rPr>
+          <w:rFonts w:ascii="Segoe UI" w:eastAsia="Times New Roman" w:hAnsi="Segoe UI" w:cs="Segoe UI"/>
+          <w:sz w:val="21"/>
+          <w:szCs w:val="21"/>
+        </w:rPr>
+        <w:t>manager,employee,in</w:t>
+      </w:r>
+      <w:proofErr w:type="spellEnd"/>
+      <w:r>
+        <w:rPr>
+          <w:rFonts w:ascii="Segoe UI" w:eastAsia="Times New Roman" w:hAnsi="Segoe UI" w:cs="Segoe UI"/>
+          <w:sz w:val="21"/>
+          <w:szCs w:val="21"/>
+        </w:rPr>
+        <w:t xml:space="preserve"> </w:t>
+      </w:r>
+      <w:proofErr w:type="spellStart"/>
+      <w:r>
+        <w:rPr>
+          <w:rFonts w:ascii="Segoe UI" w:eastAsia="Times New Roman" w:hAnsi="Segoe UI" w:cs="Segoe UI"/>
+          <w:sz w:val="21"/>
+          <w:szCs w:val="21"/>
+        </w:rPr>
+        <w:t>officer,cashier,technician,admin</w:t>
+      </w:r>
+      <w:proofErr w:type="spellEnd"/>
+      <w:r>
+        <w:rPr>
+          <w:rFonts w:ascii="Segoe UI" w:eastAsia="Times New Roman" w:hAnsi="Segoe UI" w:cs="Segoe UI"/>
+          <w:sz w:val="21"/>
+          <w:szCs w:val="21"/>
+        </w:rPr>
+        <w:br/>
+        <w:t>role -manager,,</w:t>
+      </w:r>
+      <w:proofErr w:type="spellStart"/>
+      <w:r>
+        <w:rPr>
+          <w:rFonts w:ascii="Segoe UI" w:eastAsia="Times New Roman" w:hAnsi="Segoe UI" w:cs="Segoe UI"/>
+          <w:sz w:val="21"/>
+          <w:szCs w:val="21"/>
+        </w:rPr>
+        <w:t>employee,in</w:t>
+      </w:r>
+      <w:proofErr w:type="spellEnd"/>
+      <w:r>
+        <w:rPr>
+          <w:rFonts w:ascii="Segoe UI" w:eastAsia="Times New Roman" w:hAnsi="Segoe UI" w:cs="Segoe UI"/>
+          <w:sz w:val="21"/>
+          <w:szCs w:val="21"/>
+        </w:rPr>
+        <w:t xml:space="preserve"> </w:t>
+      </w:r>
+      <w:proofErr w:type="spellStart"/>
+      <w:r>
+        <w:rPr>
+          <w:rFonts w:ascii="Segoe UI" w:eastAsia="Times New Roman" w:hAnsi="Segoe UI" w:cs="Segoe UI"/>
+          <w:sz w:val="21"/>
+          <w:szCs w:val="21"/>
+        </w:rPr>
+        <w:t>officer,cashier,technician,admin</w:t>
+      </w:r>
+      <w:proofErr w:type="spellEnd"/>
+      <w:r>
+        <w:rPr>
+          <w:rFonts w:ascii="Segoe UI" w:eastAsia="Times New Roman" w:hAnsi="Segoe UI" w:cs="Segoe UI"/>
+          <w:sz w:val="21"/>
+          <w:szCs w:val="21"/>
+        </w:rPr>
+        <w:br/>
+      </w:r>
+      <w:proofErr w:type="spellStart"/>
+      <w:r>
+        <w:rPr>
+          <w:rFonts w:ascii="Segoe UI" w:eastAsia="Times New Roman" w:hAnsi="Segoe UI" w:cs="Segoe UI"/>
+          <w:sz w:val="21"/>
+          <w:szCs w:val="21"/>
+        </w:rPr>
+        <w:t>servicetype</w:t>
+      </w:r>
+      <w:proofErr w:type="spellEnd"/>
+      <w:r>
+        <w:rPr>
+          <w:rFonts w:ascii="Segoe UI" w:eastAsia="Times New Roman" w:hAnsi="Segoe UI" w:cs="Segoe UI"/>
+          <w:sz w:val="21"/>
+          <w:szCs w:val="21"/>
+        </w:rPr>
+        <w:t xml:space="preserve"> - </w:t>
+      </w:r>
+      <w:proofErr w:type="spellStart"/>
+      <w:r>
+        <w:rPr>
+          <w:rFonts w:ascii="Segoe UI" w:eastAsia="Times New Roman" w:hAnsi="Segoe UI" w:cs="Segoe UI"/>
+          <w:sz w:val="21"/>
+          <w:szCs w:val="21"/>
+        </w:rPr>
+        <w:t>manager,in</w:t>
+      </w:r>
+      <w:proofErr w:type="spellEnd"/>
+      <w:r>
+        <w:rPr>
+          <w:rFonts w:ascii="Segoe UI" w:eastAsia="Times New Roman" w:hAnsi="Segoe UI" w:cs="Segoe UI"/>
+          <w:sz w:val="21"/>
+          <w:szCs w:val="21"/>
+        </w:rPr>
+        <w:t xml:space="preserve"> </w:t>
+      </w:r>
+      <w:proofErr w:type="spellStart"/>
+      <w:r>
+        <w:rPr>
+          <w:rFonts w:ascii="Segoe UI" w:eastAsia="Times New Roman" w:hAnsi="Segoe UI" w:cs="Segoe UI"/>
+          <w:sz w:val="21"/>
+          <w:szCs w:val="21"/>
+        </w:rPr>
+        <w:t>officer,technician</w:t>
+      </w:r>
+      <w:proofErr w:type="spellEnd"/>
+      <w:r>
+        <w:rPr>
+          <w:rFonts w:ascii="Segoe UI" w:eastAsia="Times New Roman" w:hAnsi="Segoe UI" w:cs="Segoe UI"/>
+          <w:sz w:val="21"/>
+          <w:szCs w:val="21"/>
+        </w:rPr>
+        <w:br/>
+      </w:r>
+      <w:proofErr w:type="spellStart"/>
+      <w:r>
+        <w:rPr>
+          <w:rFonts w:ascii="Segoe UI" w:eastAsia="Times New Roman" w:hAnsi="Segoe UI" w:cs="Segoe UI"/>
+          <w:sz w:val="21"/>
+          <w:szCs w:val="21"/>
+        </w:rPr>
+        <w:t>servicetype</w:t>
+      </w:r>
+      <w:proofErr w:type="spellEnd"/>
+      <w:r>
+        <w:rPr>
+          <w:rFonts w:ascii="Segoe UI" w:eastAsia="Times New Roman" w:hAnsi="Segoe UI" w:cs="Segoe UI"/>
+          <w:sz w:val="21"/>
+          <w:szCs w:val="21"/>
+        </w:rPr>
+        <w:t xml:space="preserve"> parameter-</w:t>
+      </w:r>
+      <w:proofErr w:type="spellStart"/>
+      <w:r>
+        <w:rPr>
+          <w:rFonts w:ascii="Segoe UI" w:eastAsia="Times New Roman" w:hAnsi="Segoe UI" w:cs="Segoe UI"/>
+          <w:sz w:val="21"/>
+          <w:szCs w:val="21"/>
+        </w:rPr>
+        <w:t>manager.ino</w:t>
+      </w:r>
+      <w:proofErr w:type="spellEnd"/>
+      <w:r>
+        <w:rPr>
+          <w:rFonts w:ascii="Segoe UI" w:eastAsia="Times New Roman" w:hAnsi="Segoe UI" w:cs="Segoe UI"/>
+          <w:sz w:val="21"/>
+          <w:szCs w:val="21"/>
+        </w:rPr>
+        <w:t xml:space="preserve"> </w:t>
+      </w:r>
+      <w:proofErr w:type="spellStart"/>
+      <w:r>
+        <w:rPr>
+          <w:rFonts w:ascii="Segoe UI" w:eastAsia="Times New Roman" w:hAnsi="Segoe UI" w:cs="Segoe UI"/>
+          <w:sz w:val="21"/>
+          <w:szCs w:val="21"/>
+        </w:rPr>
+        <w:t>fficer,technician</w:t>
+      </w:r>
+      <w:proofErr w:type="spellEnd"/>
+      <w:r>
+        <w:rPr>
+          <w:rFonts w:ascii="Segoe UI" w:eastAsia="Times New Roman" w:hAnsi="Segoe UI" w:cs="Segoe UI"/>
+          <w:sz w:val="21"/>
+          <w:szCs w:val="21"/>
+        </w:rPr>
+        <w:br/>
+        <w:t>user - manager</w:t>
+      </w:r>
+      <w:r>
+        <w:rPr>
+          <w:rFonts w:ascii="Segoe UI" w:eastAsia="Times New Roman" w:hAnsi="Segoe UI" w:cs="Segoe UI"/>
+          <w:sz w:val="21"/>
+          <w:szCs w:val="21"/>
+        </w:rPr>
+        <w:br/>
+        <w:t>vehicle -</w:t>
+      </w:r>
+      <w:proofErr w:type="spellStart"/>
+      <w:r>
+        <w:rPr>
+          <w:rFonts w:ascii="Segoe UI" w:eastAsia="Times New Roman" w:hAnsi="Segoe UI" w:cs="Segoe UI"/>
+          <w:sz w:val="21"/>
+          <w:szCs w:val="21"/>
+        </w:rPr>
+        <w:t>manager,in</w:t>
+      </w:r>
+      <w:proofErr w:type="spellEnd"/>
+      <w:r>
+        <w:rPr>
+          <w:rFonts w:ascii="Segoe UI" w:eastAsia="Times New Roman" w:hAnsi="Segoe UI" w:cs="Segoe UI"/>
+          <w:sz w:val="21"/>
+          <w:szCs w:val="21"/>
+        </w:rPr>
+        <w:t xml:space="preserve"> officer</w:t>
+      </w:r>
+    </w:p>
+    <w:p/>
+    <w:p/>
     <w:sectPr>
       <w:pgSz w:w="12240" w:h="15840"/>
       <w:pgMar w:top="1440" w:right="1440" w:bottom="1440" w:left="1440" w:header="720" w:footer="720" w:gutter="0"/>

</xml_diff>